<commit_message>
SDMMC working. Setting up mass storage usb:
</commit_message>
<xml_diff>
--- a/Bugs and their fixes.docx
+++ b/Bugs and their fixes.docx
@@ -111,7 +111,10 @@
         </w:rPr>
       </w:pPr>
       <w:r>
-        <w:rPr/>
+        <w:rPr>
+          <w:b w:val="false"/>
+          <w:bCs w:val="false"/>
+        </w:rPr>
       </w:r>
     </w:p>
     <w:p>
@@ -200,6 +203,113 @@
           <w:b w:val="false"/>
           <w:bCs w:val="false"/>
         </w:rPr>
+      </w:r>
+    </w:p>
+    <w:p>
+      <w:pPr>
+        <w:pStyle w:val="Normal"/>
+        <w:spacing w:before="0" w:after="160"/>
+        <w:rPr>
+          <w:b/>
+          <w:b/>
+          <w:bCs/>
+        </w:rPr>
+      </w:pPr>
+      <w:r>
+        <w:rPr>
+          <w:b/>
+          <w:bCs/>
+        </w:rPr>
+        <w:t>f_mkdir function hangs forever in SDIO 4 bit mode:</w:t>
+      </w:r>
+    </w:p>
+    <w:p>
+      <w:pPr>
+        <w:pStyle w:val="Normal"/>
+        <w:spacing w:before="0" w:after="160"/>
+        <w:rPr>
+          <w:b w:val="false"/>
+          <w:b w:val="false"/>
+          <w:bCs w:val="false"/>
+        </w:rPr>
+      </w:pPr>
+      <w:r>
+        <w:rPr>
+          <w:b w:val="false"/>
+          <w:bCs w:val="false"/>
+        </w:rPr>
+        <w:t xml:space="preserve">This problem seemed to be fix by increasing the clk divide factor to 3. Any value lower and the code breaks. </w:t>
+      </w:r>
+    </w:p>
+    <w:p>
+      <w:pPr>
+        <w:pStyle w:val="Normal"/>
+        <w:spacing w:before="0" w:after="160"/>
+        <w:rPr>
+          <w:b/>
+          <w:b/>
+          <w:bCs/>
+        </w:rPr>
+      </w:pPr>
+      <w:r>
+        <w:rPr>
+          <w:b/>
+          <w:bCs/>
+        </w:rPr>
+      </w:r>
+    </w:p>
+    <w:p>
+      <w:pPr>
+        <w:pStyle w:val="Normal"/>
+        <w:spacing w:before="0" w:after="160"/>
+        <w:rPr>
+          <w:b/>
+          <w:b/>
+          <w:bCs/>
+        </w:rPr>
+      </w:pPr>
+      <w:r>
+        <w:rPr>
+          <w:b/>
+          <w:bCs/>
+        </w:rPr>
+        <w:t>FreeRTOS gives up priority of data logging task after f_stat:</w:t>
+      </w:r>
+    </w:p>
+    <w:p>
+      <w:pPr>
+        <w:pStyle w:val="Normal"/>
+        <w:spacing w:before="0" w:after="160"/>
+        <w:rPr>
+          <w:b w:val="false"/>
+          <w:b w:val="false"/>
+          <w:bCs w:val="false"/>
+        </w:rPr>
+      </w:pPr>
+      <w:r>
+        <w:rPr>
+          <w:b w:val="false"/>
+          <w:bCs w:val="false"/>
+        </w:rPr>
+        <w:t>The cause of this is still unknown however, it appears to be specific to when using FreeRTOS. The SD card words correctly with a bare metal implementation</w:t>
+      </w:r>
+    </w:p>
+    <w:p>
+      <w:pPr>
+        <w:pStyle w:val="Normal"/>
+        <w:spacing w:before="0" w:after="160"/>
+        <w:rPr>
+          <w:b w:val="false"/>
+          <w:b w:val="false"/>
+          <w:bCs w:val="false"/>
+        </w:rPr>
+      </w:pPr>
+      <w:r>
+        <w:rPr>
+          <w:b w:val="false"/>
+          <w:bCs w:val="false"/>
+        </w:rPr>
+        <w:t xml:space="preserve">Update: Changing clk divide factor to 3 appeared to fix this issue. </w:t>
       </w:r>
     </w:p>
     <w:sectPr>

</xml_diff>

<commit_message>
Adding stream pkt0 to main
</commit_message>
<xml_diff>
--- a/Bugs and their fixes.docx
+++ b/Bugs and their fixes.docx
@@ -310,6 +310,109 @@
           <w:bCs w:val="false"/>
         </w:rPr>
         <w:t xml:space="preserve">Update: Changing clk divide factor to 3 appeared to fix this issue. </w:t>
+      </w:r>
+    </w:p>
+    <w:p>
+      <w:pPr>
+        <w:pStyle w:val="Normal"/>
+        <w:spacing w:before="0" w:after="160"/>
+        <w:rPr>
+          <w:b w:val="false"/>
+          <w:b w:val="false"/>
+          <w:bCs w:val="false"/>
+        </w:rPr>
+      </w:pPr>
+      <w:r>
+        <w:rPr>
+          <w:b w:val="false"/>
+          <w:bCs w:val="false"/>
+        </w:rPr>
+      </w:r>
+    </w:p>
+    <w:p>
+      <w:pPr>
+        <w:pStyle w:val="Normal"/>
+        <w:spacing w:before="0" w:after="160"/>
+        <w:rPr>
+          <w:b/>
+          <w:b/>
+          <w:bCs/>
+        </w:rPr>
+      </w:pPr>
+      <w:r>
+        <w:rPr>
+          <w:b/>
+          <w:bCs/>
+        </w:rPr>
+        <w:t>USB device recognised but mass storage not initialised:</w:t>
+      </w:r>
+    </w:p>
+    <w:p>
+      <w:pPr>
+        <w:pStyle w:val="Normal"/>
+        <w:spacing w:before="0" w:after="160"/>
+        <w:rPr>
+          <w:b w:val="false"/>
+          <w:b w:val="false"/>
+          <w:bCs w:val="false"/>
+        </w:rPr>
+      </w:pPr>
+      <w:r>
+        <w:rPr>
+          <w:b w:val="false"/>
+          <w:bCs w:val="false"/>
+        </w:rPr>
+        <w:t>This was caused because the SDIO clk speed was higher than the USB clk speed. This was fixed to lowing the SDIO clk divider to 4 (for 192mhz sys clk speed).</w:t>
+      </w:r>
+    </w:p>
+    <w:p>
+      <w:pPr>
+        <w:pStyle w:val="Normal"/>
+        <w:spacing w:before="0" w:after="160"/>
+        <w:rPr>
+          <w:b w:val="false"/>
+          <w:b w:val="false"/>
+          <w:bCs w:val="false"/>
+        </w:rPr>
+      </w:pPr>
+      <w:r>
+        <w:rPr/>
+      </w:r>
+    </w:p>
+    <w:p>
+      <w:pPr>
+        <w:pStyle w:val="Normal"/>
+        <w:spacing w:before="0" w:after="160"/>
+        <w:rPr>
+          <w:b/>
+          <w:b/>
+          <w:bCs/>
+        </w:rPr>
+      </w:pPr>
+      <w:r>
+        <w:rPr>
+          <w:b/>
+          <w:bCs/>
+        </w:rPr>
+        <w:t>MS5611 did not respond to SPI commands:</w:t>
+      </w:r>
+    </w:p>
+    <w:p>
+      <w:pPr>
+        <w:pStyle w:val="Normal"/>
+        <w:spacing w:before="0" w:after="160"/>
+        <w:rPr>
+          <w:b w:val="false"/>
+          <w:b w:val="false"/>
+          <w:bCs w:val="false"/>
+        </w:rPr>
+      </w:pPr>
+      <w:r>
+        <w:rPr>
+          <w:b w:val="false"/>
+          <w:bCs w:val="false"/>
+        </w:rPr>
+        <w:t>Either during the soldering (too hot) or otherwise, the sensor appears to have been damaged. A new sensor soldered at 300C worked correctly.</w:t>
       </w:r>
     </w:p>
     <w:sectPr>

</xml_diff>